<commit_message>
refactor: Add some changes before DFU
</commit_message>
<xml_diff>
--- a/pandoc/custom-reference.docx
+++ b/pandoc/custom-reference.docx
@@ -108,6 +108,7 @@
         <w:rPr>
           <w:rFonts w:eastAsiaTheme="minorHAnsi" w:cs="Times New Roman (Основной текст"/>
           <w:b w:val="0"/>
+          <w:bCs/>
           <w:caps w:val="0"/>
           <w:szCs w:val="24"/>
           <w:lang w:val="ru-RU"/>
@@ -120,7 +121,6 @@
       </w:sdtPr>
       <w:sdtEndPr>
         <w:rPr>
-          <w:bCs/>
           <w:noProof/>
           <w:szCs w:val="22"/>
           <w:lang w:val="en-US"/>
@@ -410,8 +410,8 @@
         <w:keepNext/>
         <w:keepLines/>
       </w:pPr>
-      <w:bookmarkStart w:id="0" w:name="heading-1"/>
-      <w:bookmarkStart w:id="1" w:name="_Toc197880777"/>
+      <w:bookmarkStart w:id="0" w:name="_Toc197880777"/>
+      <w:bookmarkStart w:id="1" w:name="heading-1"/>
       <w:r>
         <w:lastRenderedPageBreak/>
         <w:t>Heading</w:t>
@@ -419,11 +419,11 @@
       <w:r>
         <w:t xml:space="preserve"> 1</w:t>
       </w:r>
-      <w:bookmarkEnd w:id="1"/>
+      <w:bookmarkEnd w:id="0"/>
       <w:r>
         <w:t xml:space="preserve"> </w:t>
       </w:r>
-      <w:bookmarkEnd w:id="0"/>
+      <w:bookmarkEnd w:id="1"/>
     </w:p>
     <w:p>
       <w:pPr>
@@ -476,7 +476,7 @@
     </w:p>
     <w:p>
       <w:pPr>
-        <w:pStyle w:val="5"/>
+        <w:pStyle w:val="50"/>
         <w:keepNext/>
         <w:keepLines/>
       </w:pPr>
@@ -2825,7 +2825,6 @@
     <w:lvl w:ilvl="3">
       <w:start w:val="1"/>
       <w:numFmt w:val="decimal"/>
-      <w:pStyle w:val="40"/>
       <w:isLgl/>
       <w:suff w:val="space"/>
       <w:lvlText w:val="%1.%2.%3.%4"/>
@@ -2840,7 +2839,6 @@
     <w:lvl w:ilvl="4">
       <w:start w:val="1"/>
       <w:numFmt w:val="decimal"/>
-      <w:pStyle w:val="5"/>
       <w:isLgl/>
       <w:suff w:val="space"/>
       <w:lvlText w:val="%1.%2.%3.%4.%5"/>
@@ -3036,6 +3034,93 @@
     </w:lvl>
   </w:abstractNum>
   <w:abstractNum w:abstractNumId="20" w15:restartNumberingAfterBreak="0">
+    <w:nsid w:val="6CD62448"/>
+    <w:multiLevelType w:val="multilevel"/>
+    <w:tmpl w:val="0419001D"/>
+    <w:styleLink w:val="210"/>
+    <w:lvl w:ilvl="0">
+      <w:start w:val="1"/>
+      <w:numFmt w:val="decimal"/>
+      <w:lvlText w:val="%1)"/>
+      <w:lvlJc w:val="left"/>
+      <w:pPr>
+        <w:ind w:left="360" w:hanging="360"/>
+      </w:pPr>
+    </w:lvl>
+    <w:lvl w:ilvl="1">
+      <w:start w:val="1"/>
+      <w:numFmt w:val="lowerLetter"/>
+      <w:lvlText w:val="%2)"/>
+      <w:lvlJc w:val="left"/>
+      <w:pPr>
+        <w:ind w:left="720" w:hanging="360"/>
+      </w:pPr>
+    </w:lvl>
+    <w:lvl w:ilvl="2">
+      <w:start w:val="1"/>
+      <w:numFmt w:val="lowerRoman"/>
+      <w:lvlText w:val="%3)"/>
+      <w:lvlJc w:val="left"/>
+      <w:pPr>
+        <w:ind w:left="1080" w:hanging="360"/>
+      </w:pPr>
+    </w:lvl>
+    <w:lvl w:ilvl="3">
+      <w:start w:val="1"/>
+      <w:numFmt w:val="decimal"/>
+      <w:lvlText w:val="(%4)"/>
+      <w:lvlJc w:val="left"/>
+      <w:pPr>
+        <w:ind w:left="1440" w:hanging="360"/>
+      </w:pPr>
+    </w:lvl>
+    <w:lvl w:ilvl="4">
+      <w:start w:val="1"/>
+      <w:numFmt w:val="lowerLetter"/>
+      <w:lvlText w:val="(%5)"/>
+      <w:lvlJc w:val="left"/>
+      <w:pPr>
+        <w:ind w:left="1800" w:hanging="360"/>
+      </w:pPr>
+    </w:lvl>
+    <w:lvl w:ilvl="5">
+      <w:start w:val="1"/>
+      <w:numFmt w:val="lowerRoman"/>
+      <w:lvlText w:val="(%6)"/>
+      <w:lvlJc w:val="left"/>
+      <w:pPr>
+        <w:ind w:left="2160" w:hanging="360"/>
+      </w:pPr>
+    </w:lvl>
+    <w:lvl w:ilvl="6">
+      <w:start w:val="1"/>
+      <w:numFmt w:val="decimal"/>
+      <w:lvlText w:val="%7."/>
+      <w:lvlJc w:val="left"/>
+      <w:pPr>
+        <w:ind w:left="2520" w:hanging="360"/>
+      </w:pPr>
+    </w:lvl>
+    <w:lvl w:ilvl="7">
+      <w:start w:val="1"/>
+      <w:numFmt w:val="lowerLetter"/>
+      <w:lvlText w:val="%8."/>
+      <w:lvlJc w:val="left"/>
+      <w:pPr>
+        <w:ind w:left="2880" w:hanging="360"/>
+      </w:pPr>
+    </w:lvl>
+    <w:lvl w:ilvl="8">
+      <w:start w:val="1"/>
+      <w:numFmt w:val="lowerRoman"/>
+      <w:lvlText w:val="%9."/>
+      <w:lvlJc w:val="left"/>
+      <w:pPr>
+        <w:ind w:left="3240" w:hanging="360"/>
+      </w:pPr>
+    </w:lvl>
+  </w:abstractNum>
+  <w:abstractNum w:abstractNumId="21" w15:restartNumberingAfterBreak="0">
     <w:nsid w:val="6DFA701A"/>
     <w:multiLevelType w:val="multilevel"/>
     <w:tmpl w:val="0419001D"/>
@@ -3122,11 +3207,141 @@
       </w:pPr>
     </w:lvl>
   </w:abstractNum>
-  <w:abstractNum w:abstractNumId="21" w15:restartNumberingAfterBreak="0">
+  <w:abstractNum w:abstractNumId="22" w15:restartNumberingAfterBreak="0">
+    <w:nsid w:val="6F974D0C"/>
+    <w:multiLevelType w:val="multilevel"/>
+    <w:tmpl w:val="BDD069CA"/>
+    <w:styleLink w:val="200"/>
+    <w:lvl w:ilvl="0">
+      <w:start w:val="1"/>
+      <w:numFmt w:val="decimal"/>
+      <w:lvlText w:val="%1"/>
+      <w:lvlJc w:val="left"/>
+      <w:pPr>
+        <w:ind w:left="0" w:firstLine="425"/>
+      </w:pPr>
+      <w:rPr>
+        <w:rFonts w:hint="default"/>
+      </w:rPr>
+    </w:lvl>
+    <w:lvl w:ilvl="1">
+      <w:start w:val="1"/>
+      <w:numFmt w:val="decimal"/>
+      <w:isLgl/>
+      <w:suff w:val="space"/>
+      <w:lvlText w:val="%1.%2"/>
+      <w:lvlJc w:val="left"/>
+      <w:pPr>
+        <w:ind w:left="0" w:firstLine="709"/>
+      </w:pPr>
+      <w:rPr>
+        <w:rFonts w:hint="default"/>
+      </w:rPr>
+    </w:lvl>
+    <w:lvl w:ilvl="2">
+      <w:start w:val="1"/>
+      <w:numFmt w:val="decimal"/>
+      <w:isLgl/>
+      <w:suff w:val="space"/>
+      <w:lvlText w:val="%1.%2.%3"/>
+      <w:lvlJc w:val="left"/>
+      <w:pPr>
+        <w:ind w:left="0" w:firstLine="709"/>
+      </w:pPr>
+      <w:rPr>
+        <w:rFonts w:hint="default"/>
+      </w:rPr>
+    </w:lvl>
+    <w:lvl w:ilvl="3">
+      <w:start w:val="1"/>
+      <w:numFmt w:val="decimal"/>
+      <w:isLgl/>
+      <w:suff w:val="space"/>
+      <w:lvlText w:val="%1.%2.%3.%4"/>
+      <w:lvlJc w:val="left"/>
+      <w:pPr>
+        <w:ind w:left="0" w:firstLine="709"/>
+      </w:pPr>
+      <w:rPr>
+        <w:rFonts w:hint="default"/>
+      </w:rPr>
+    </w:lvl>
+    <w:lvl w:ilvl="4">
+      <w:start w:val="1"/>
+      <w:numFmt w:val="decimal"/>
+      <w:isLgl/>
+      <w:suff w:val="space"/>
+      <w:lvlText w:val="%1.%2.%3.%4.%5"/>
+      <w:lvlJc w:val="left"/>
+      <w:pPr>
+        <w:ind w:left="0" w:firstLine="709"/>
+      </w:pPr>
+      <w:rPr>
+        <w:rFonts w:hint="default"/>
+      </w:rPr>
+    </w:lvl>
+    <w:lvl w:ilvl="5">
+      <w:start w:val="1"/>
+      <w:numFmt w:val="decimal"/>
+      <w:isLgl/>
+      <w:suff w:val="space"/>
+      <w:lvlText w:val="%1.%2.%3.%4.%5.%6"/>
+      <w:lvlJc w:val="left"/>
+      <w:pPr>
+        <w:ind w:left="0" w:firstLine="709"/>
+      </w:pPr>
+      <w:rPr>
+        <w:rFonts w:hint="default"/>
+      </w:rPr>
+    </w:lvl>
+    <w:lvl w:ilvl="6">
+      <w:start w:val="1"/>
+      <w:numFmt w:val="decimal"/>
+      <w:isLgl/>
+      <w:suff w:val="space"/>
+      <w:lvlText w:val="%1.%2.%3.%4.%5.%6.%7"/>
+      <w:lvlJc w:val="left"/>
+      <w:pPr>
+        <w:ind w:left="0" w:firstLine="709"/>
+      </w:pPr>
+      <w:rPr>
+        <w:rFonts w:hint="default"/>
+      </w:rPr>
+    </w:lvl>
+    <w:lvl w:ilvl="7">
+      <w:start w:val="1"/>
+      <w:numFmt w:val="decimal"/>
+      <w:isLgl/>
+      <w:suff w:val="space"/>
+      <w:lvlText w:val="%1.%2.%3.%4.%5.%6.%7.%8"/>
+      <w:lvlJc w:val="left"/>
+      <w:pPr>
+        <w:ind w:left="0" w:firstLine="709"/>
+      </w:pPr>
+      <w:rPr>
+        <w:rFonts w:hint="default"/>
+      </w:rPr>
+    </w:lvl>
+    <w:lvl w:ilvl="8">
+      <w:start w:val="1"/>
+      <w:numFmt w:val="decimal"/>
+      <w:isLgl/>
+      <w:suff w:val="space"/>
+      <w:lvlText w:val="%1.%2.%3.%4.%5.%6.%7.%8.%9"/>
+      <w:lvlJc w:val="left"/>
+      <w:pPr>
+        <w:ind w:left="0" w:firstLine="709"/>
+      </w:pPr>
+      <w:rPr>
+        <w:rFonts w:hint="default"/>
+      </w:rPr>
+    </w:lvl>
+  </w:abstractNum>
+  <w:abstractNum w:abstractNumId="23" w15:restartNumberingAfterBreak="0">
     <w:nsid w:val="72EA4304"/>
     <w:multiLevelType w:val="multilevel"/>
     <w:tmpl w:val="77489D82"/>
-    <w:styleLink w:val="50"/>
+    <w:styleLink w:val="5"/>
     <w:lvl w:ilvl="0">
       <w:start w:val="1"/>
       <w:numFmt w:val="decimal"/>
@@ -3244,7 +3459,7 @@
       </w:rPr>
     </w:lvl>
   </w:abstractNum>
-  <w:abstractNum w:abstractNumId="22" w15:restartNumberingAfterBreak="0">
+  <w:abstractNum w:abstractNumId="24" w15:restartNumberingAfterBreak="0">
     <w:nsid w:val="75E648AD"/>
     <w:multiLevelType w:val="multilevel"/>
     <w:tmpl w:val="07A234F4"/>
@@ -3365,7 +3580,7 @@
       </w:rPr>
     </w:lvl>
   </w:abstractNum>
-  <w:abstractNum w:abstractNumId="23" w15:restartNumberingAfterBreak="0">
+  <w:abstractNum w:abstractNumId="25" w15:restartNumberingAfterBreak="0">
     <w:nsid w:val="7618574F"/>
     <w:multiLevelType w:val="multilevel"/>
     <w:tmpl w:val="07A234F4"/>
@@ -3487,7 +3702,7 @@
       </w:rPr>
     </w:lvl>
   </w:abstractNum>
-  <w:abstractNum w:abstractNumId="24" w15:restartNumberingAfterBreak="0">
+  <w:abstractNum w:abstractNumId="26" w15:restartNumberingAfterBreak="0">
     <w:nsid w:val="76DA611C"/>
     <w:multiLevelType w:val="multilevel"/>
     <w:tmpl w:val="F0D236A2"/>
@@ -3609,7 +3824,7 @@
       </w:rPr>
     </w:lvl>
   </w:abstractNum>
-  <w:abstractNum w:abstractNumId="25" w15:restartNumberingAfterBreak="0">
+  <w:abstractNum w:abstractNumId="27" w15:restartNumberingAfterBreak="0">
     <w:nsid w:val="76E040C5"/>
     <w:multiLevelType w:val="multilevel"/>
     <w:tmpl w:val="03064D7C"/>
@@ -3735,7 +3950,7 @@
       </w:rPr>
     </w:lvl>
   </w:abstractNum>
-  <w:abstractNum w:abstractNumId="26" w15:restartNumberingAfterBreak="0">
+  <w:abstractNum w:abstractNumId="28" w15:restartNumberingAfterBreak="0">
     <w:nsid w:val="7A393767"/>
     <w:multiLevelType w:val="multilevel"/>
     <w:tmpl w:val="5B2C444E"/>
@@ -3864,7 +4079,7 @@
     <w:abstractNumId w:val="12"/>
   </w:num>
   <w:num w:numId="3" w16cid:durableId="411514075">
-    <w:abstractNumId w:val="22"/>
+    <w:abstractNumId w:val="24"/>
   </w:num>
   <w:num w:numId="4" w16cid:durableId="1609583856">
     <w:abstractNumId w:val="18"/>
@@ -3885,13 +4100,13 @@
     <w:abstractNumId w:val="13"/>
   </w:num>
   <w:num w:numId="10" w16cid:durableId="736897041">
-    <w:abstractNumId w:val="21"/>
+    <w:abstractNumId w:val="23"/>
   </w:num>
   <w:num w:numId="11" w16cid:durableId="1314721002">
     <w:abstractNumId w:val="14"/>
   </w:num>
   <w:num w:numId="12" w16cid:durableId="724720304">
-    <w:abstractNumId w:val="26"/>
+    <w:abstractNumId w:val="28"/>
   </w:num>
   <w:num w:numId="13" w16cid:durableId="409162584">
     <w:abstractNumId w:val="10"/>
@@ -3900,13 +4115,13 @@
     <w:abstractNumId w:val="8"/>
   </w:num>
   <w:num w:numId="15" w16cid:durableId="1152285765">
-    <w:abstractNumId w:val="23"/>
+    <w:abstractNumId w:val="25"/>
   </w:num>
   <w:num w:numId="16" w16cid:durableId="476144959">
     <w:abstractNumId w:val="5"/>
   </w:num>
   <w:num w:numId="17" w16cid:durableId="692653227">
-    <w:abstractNumId w:val="24"/>
+    <w:abstractNumId w:val="26"/>
   </w:num>
   <w:num w:numId="18" w16cid:durableId="225067542">
     <w:abstractNumId w:val="4"/>
@@ -3915,7 +4130,7 @@
     <w:abstractNumId w:val="15"/>
   </w:num>
   <w:num w:numId="20" w16cid:durableId="63767001">
-    <w:abstractNumId w:val="25"/>
+    <w:abstractNumId w:val="27"/>
   </w:num>
   <w:num w:numId="21" w16cid:durableId="1415786034">
     <w:abstractNumId w:val="16"/>
@@ -3927,7 +4142,7 @@
     <w:abstractNumId w:val="11"/>
   </w:num>
   <w:num w:numId="24" w16cid:durableId="54552421">
-    <w:abstractNumId w:val="20"/>
+    <w:abstractNumId w:val="21"/>
   </w:num>
   <w:num w:numId="25" w16cid:durableId="2041129064">
     <w:abstractNumId w:val="17"/>
@@ -3937,6 +4152,12 @@
   </w:num>
   <w:num w:numId="27" w16cid:durableId="1719740629">
     <w:abstractNumId w:val="0"/>
+  </w:num>
+  <w:num w:numId="28" w16cid:durableId="2146656098">
+    <w:abstractNumId w:val="22"/>
+  </w:num>
+  <w:num w:numId="29" w16cid:durableId="570429993">
+    <w:abstractNumId w:val="20"/>
   </w:num>
 </w:numbering>
 </file>
@@ -4297,12 +4518,8 @@
     <w:uiPriority w:val="9"/>
     <w:unhideWhenUsed/>
     <w:qFormat/>
-    <w:rsid w:val="00CE471F"/>
+    <w:rsid w:val="00424BA5"/>
     <w:pPr>
-      <w:numPr>
-        <w:ilvl w:val="3"/>
-        <w:numId w:val="4"/>
-      </w:numPr>
       <w:outlineLvl w:val="3"/>
     </w:pPr>
     <w:rPr>
@@ -4312,7 +4529,7 @@
       <w:szCs w:val="28"/>
     </w:rPr>
   </w:style>
-  <w:style w:type="paragraph" w:styleId="5">
+  <w:style w:type="paragraph" w:styleId="50">
     <w:name w:val="heading 5"/>
     <w:basedOn w:val="a0"/>
     <w:next w:val="a1"/>
@@ -4320,12 +4537,8 @@
     <w:uiPriority w:val="9"/>
     <w:unhideWhenUsed/>
     <w:qFormat/>
-    <w:rsid w:val="00CE471F"/>
+    <w:rsid w:val="00424BA5"/>
     <w:pPr>
-      <w:numPr>
-        <w:ilvl w:val="4"/>
-        <w:numId w:val="4"/>
-      </w:numPr>
       <w:outlineLvl w:val="4"/>
     </w:pPr>
     <w:rPr>
@@ -4655,7 +4868,7 @@
     <w:basedOn w:val="a2"/>
     <w:link w:val="40"/>
     <w:uiPriority w:val="9"/>
-    <w:rsid w:val="00EC3AC1"/>
+    <w:rsid w:val="00424BA5"/>
     <w:rPr>
       <w:rFonts w:ascii="Times New Roman" w:eastAsiaTheme="majorEastAsia" w:hAnsi="Times New Roman" w:cs="Times New Roman"/>
       <w:b/>
@@ -4668,9 +4881,9 @@
   <w:style w:type="character" w:customStyle="1" w:styleId="51">
     <w:name w:val="Заголовок 5 Знак"/>
     <w:basedOn w:val="a2"/>
-    <w:link w:val="5"/>
+    <w:link w:val="50"/>
     <w:uiPriority w:val="9"/>
-    <w:rsid w:val="00EC3AC1"/>
+    <w:rsid w:val="00424BA5"/>
     <w:rPr>
       <w:rFonts w:ascii="Times New Roman" w:eastAsiaTheme="majorEastAsia" w:hAnsi="Times New Roman" w:cs="Times New Roman"/>
       <w:b/>
@@ -4946,7 +5159,7 @@
       </w:numPr>
     </w:pPr>
   </w:style>
-  <w:style w:type="numbering" w:customStyle="1" w:styleId="50">
+  <w:style w:type="numbering" w:customStyle="1" w:styleId="5">
     <w:name w:val="Текущий список5"/>
     <w:uiPriority w:val="99"/>
     <w:rsid w:val="002542FC"/>
@@ -5274,6 +5487,26 @@
       <w:sz w:val="20"/>
       <w:szCs w:val="20"/>
     </w:rPr>
+  </w:style>
+  <w:style w:type="numbering" w:customStyle="1" w:styleId="200">
+    <w:name w:val="Текущий список20"/>
+    <w:uiPriority w:val="99"/>
+    <w:rsid w:val="00424BA5"/>
+    <w:pPr>
+      <w:numPr>
+        <w:numId w:val="28"/>
+      </w:numPr>
+    </w:pPr>
+  </w:style>
+  <w:style w:type="numbering" w:customStyle="1" w:styleId="210">
+    <w:name w:val="Текущий список21"/>
+    <w:uiPriority w:val="99"/>
+    <w:rsid w:val="00424BA5"/>
+    <w:pPr>
+      <w:numPr>
+        <w:numId w:val="29"/>
+      </w:numPr>
+    </w:pPr>
   </w:style>
 </w:styles>
 </file>

</xml_diff>